<commit_message>
fix: add Q&A and sources in reports for practice 2
</commit_message>
<xml_diff>
--- a/practice-2-vms-network-communication/report/Прокопчук_РО_ИКБО_01_22_ТВКСП_практика_2.docx
+++ b/practice-2-vms-network-communication/report/Прокопчук_РО_ИКБО_01_22_ТВКСП_практика_2.docx
@@ -1,6 +1,6 @@
 
 <file path=word/document.xml><?xml version="1.0" encoding="utf-8"?>
-<w:document xmlns:wpc="http://schemas.microsoft.com/office/word/2010/wordprocessingCanvas" xmlns:cx="http://schemas.microsoft.com/office/drawing/2014/chartex" xmlns:cx1="http://schemas.microsoft.com/office/drawing/2015/9/8/chartex" xmlns:cx2="http://schemas.microsoft.com/office/drawing/2015/10/21/chartex" xmlns:cx3="http://schemas.microsoft.com/office/drawing/2016/5/9/chartex" xmlns:cx4="http://schemas.microsoft.com/office/drawing/2016/5/10/chartex" xmlns:cx5="http://schemas.microsoft.com/office/drawing/2016/5/11/chartex" xmlns:cx6="http://schemas.microsoft.com/office/drawing/2016/5/12/chartex" xmlns:cx7="http://schemas.microsoft.com/office/drawing/2016/5/13/chartex" xmlns:cx8="http://schemas.microsoft.com/office/drawing/2016/5/14/chartex" xmlns:mc="http://schemas.openxmlformats.org/markup-compatibility/2006" xmlns:aink="http://schemas.microsoft.com/office/drawing/2016/ink" xmlns:am3d="http://schemas.microsoft.com/office/drawing/2017/model3d" xmlns:o="urn:schemas-microsoft-com:office:office" xmlns:oel="http://schemas.microsoft.com/office/2019/extlst" xmlns:r="http://schemas.openxmlformats.org/officeDocument/2006/relationships" xmlns:m="http://schemas.openxmlformats.org/officeDocument/2006/math" xmlns:v="urn:schemas-microsoft-com:vml" xmlns:wp14="http://schemas.microsoft.com/office/word/2010/wordprocessingDrawing" xmlns:wp="http://schemas.openxmlformats.org/drawingml/2006/wordprocessingDrawing" xmlns:w10="urn:schemas-microsoft-com:office:word" xmlns:w="http://schemas.openxmlformats.org/wordprocessingml/2006/main" xmlns:w14="http://schemas.microsoft.com/office/word/2010/wordml" xmlns:w15="http://schemas.microsoft.com/office/word/2012/wordml" xmlns:w16cex="http://schemas.microsoft.com/office/word/2018/wordml/cex" xmlns:w16cid="http://schemas.microsoft.com/office/word/2016/wordml/cid" xmlns:w16="http://schemas.microsoft.com/office/word/2018/wordml" xmlns:w16du="http://schemas.microsoft.com/office/word/2023/wordml/word16du" xmlns:w16sdtdh="http://schemas.microsoft.com/office/word/2020/wordml/sdtdatahash" xmlns:w16sdtfl="http://schemas.microsoft.com/office/word/2024/wordml/sdtformatlock" xmlns:w16se="http://schemas.microsoft.com/office/word/2015/wordml/symex" xmlns:wpg="http://schemas.microsoft.com/office/word/2010/wordprocessingGroup" xmlns:wpi="http://schemas.microsoft.com/office/word/2010/wordprocessingInk" xmlns:wne="http://schemas.microsoft.com/office/word/2006/wordml" xmlns:wps="http://schemas.microsoft.com/office/word/2010/wordprocessingShape" mc:Ignorable="w14 w15 w16se w16cid w16 w16cex w16sdtdh w16sdtfl w16du wp14">
+<w:document xmlns:wpc="http://schemas.microsoft.com/office/word/2010/wordprocessingCanvas" xmlns:cx="http://schemas.microsoft.com/office/drawing/2014/chartex" xmlns:cx1="http://schemas.microsoft.com/office/drawing/2015/9/8/chartex" xmlns:cx2="http://schemas.microsoft.com/office/drawing/2015/10/21/chartex" xmlns:cx3="http://schemas.microsoft.com/office/drawing/2016/5/9/chartex" xmlns:cx4="http://schemas.microsoft.com/office/drawing/2016/5/10/chartex" xmlns:cx5="http://schemas.microsoft.com/office/drawing/2016/5/11/chartex" xmlns:cx6="http://schemas.microsoft.com/office/drawing/2016/5/12/chartex" xmlns:cx7="http://schemas.microsoft.com/office/drawing/2016/5/13/chartex" xmlns:cx8="http://schemas.microsoft.com/office/drawing/2016/5/14/chartex" xmlns:mc="http://schemas.openxmlformats.org/markup-compatibility/2006" xmlns:aink="http://schemas.microsoft.com/office/drawing/2016/ink" xmlns:am3d="http://schemas.microsoft.com/office/drawing/2017/model3d" xmlns:o="urn:schemas-microsoft-com:office:office" xmlns:oel="http://schemas.microsoft.com/office/2019/extlst" xmlns:r="http://schemas.openxmlformats.org/officeDocument/2006/relationships" xmlns:m="http://schemas.openxmlformats.org/officeDocument/2006/math" xmlns:v="urn:schemas-microsoft-com:vml" xmlns:wp14="http://schemas.microsoft.com/office/word/2010/wordprocessingDrawing" xmlns:wp="http://schemas.openxmlformats.org/drawingml/2006/wordprocessingDrawing" xmlns:w10="urn:schemas-microsoft-com:office:word" xmlns:w="http://schemas.openxmlformats.org/wordprocessingml/2006/main" xmlns:w14="http://schemas.microsoft.com/office/word/2010/wordml" xmlns:w15="http://schemas.microsoft.com/office/word/2012/wordml" xmlns:w16cex="http://schemas.microsoft.com/office/word/2018/wordml/cex" xmlns:w16cid="http://schemas.microsoft.com/office/word/2016/wordml/cid" xmlns:w16="http://schemas.microsoft.com/office/word/2018/wordml" xmlns:w16sdtdh="http://schemas.microsoft.com/office/word/2020/wordml/sdtdatahash" xmlns:w16se="http://schemas.microsoft.com/office/word/2015/wordml/symex" xmlns:wpg="http://schemas.microsoft.com/office/word/2010/wordprocessingGroup" xmlns:wpi="http://schemas.microsoft.com/office/word/2010/wordprocessingInk" xmlns:wne="http://schemas.microsoft.com/office/word/2006/wordml" xmlns:wps="http://schemas.microsoft.com/office/word/2010/wordprocessingShape" mc:Ignorable="w14 w15 w16se w16cid w16 w16cex w16sdtdh wp14">
   <w:body>
     <w:tbl>
       <w:tblPr>
@@ -438,7 +438,7 @@
               </wp:anchor>
             </w:drawing>
           </mc:Choice>
-          <mc:Fallback>
+          <mc:Fallback xmlns:w16sdtfl="http://schemas.microsoft.com/office/word/2024/wordml/sdtformatlock" xmlns:w16du="http://schemas.microsoft.com/office/word/2023/wordml/word16du">
             <w:pict/>
           </mc:Fallback>
         </mc:AlternateContent>
@@ -1285,7 +1285,18 @@
                 <w:u w:val="single"/>
                 <w:lang w:eastAsia="ru-RU"/>
               </w:rPr>
-              <w:t xml:space="preserve">    </w:t>
+              <w:t xml:space="preserve">  </w:t>
+            </w:r>
+            <w:proofErr w:type="gramEnd"/>
+            <w:r>
+              <w:rPr>
+                <w:rFonts w:ascii="Times New Roman" w:eastAsia="Times New Roman" w:hAnsi="Times New Roman" w:cs="Times New Roman"/>
+                <w:sz w:val="20"/>
+                <w:szCs w:val="20"/>
+                <w:u w:val="single"/>
+                <w:lang w:eastAsia="ru-RU"/>
+              </w:rPr>
+              <w:t xml:space="preserve">  </w:t>
             </w:r>
             <w:r>
               <w:rPr>
@@ -1296,7 +1307,6 @@
               </w:rPr>
               <w:t>»</w:t>
             </w:r>
-            <w:proofErr w:type="gramEnd"/>
             <w:r>
               <w:rPr>
                 <w:rFonts w:ascii="Times New Roman" w:eastAsia="Times New Roman" w:hAnsi="Times New Roman" w:cs="Times New Roman"/>
@@ -3238,7 +3248,6 @@
           <w:bCs/>
           <w:sz w:val="28"/>
           <w:szCs w:val="28"/>
-          <w:lang w:val="en-US"/>
         </w:rPr>
       </w:pPr>
       <w:r>
@@ -3540,7 +3549,6 @@
           <w:bCs/>
           <w:sz w:val="28"/>
           <w:szCs w:val="28"/>
-          <w:lang w:val="en-US"/>
         </w:rPr>
       </w:pPr>
       <w:r>
@@ -3558,7 +3566,6 @@
           <w:bCs/>
           <w:sz w:val="28"/>
           <w:szCs w:val="28"/>
-          <w:lang w:val="en-US"/>
         </w:rPr>
         <w:t>3</w:t>
       </w:r>
@@ -3692,43 +3699,7 @@
           <w:sz w:val="28"/>
           <w:szCs w:val="28"/>
         </w:rPr>
-        <w:t xml:space="preserve"> на рисунках </w:t>
-      </w:r>
-      <w:r>
-        <w:rPr>
-          <w:rFonts w:ascii="Times New Roman" w:hAnsi="Times New Roman" w:cs="Times New Roman"/>
-          <w:noProof/>
-          <w:sz w:val="28"/>
-          <w:szCs w:val="28"/>
-        </w:rPr>
-        <w:t>4</w:t>
-      </w:r>
-      <w:r>
-        <w:rPr>
-          <w:rFonts w:ascii="Times New Roman" w:hAnsi="Times New Roman" w:cs="Times New Roman"/>
-          <w:noProof/>
-          <w:sz w:val="28"/>
-          <w:szCs w:val="28"/>
-        </w:rPr>
-        <w:t>-</w:t>
-      </w:r>
-      <w:r>
-        <w:rPr>
-          <w:rFonts w:ascii="Times New Roman" w:hAnsi="Times New Roman" w:cs="Times New Roman"/>
-          <w:noProof/>
-          <w:sz w:val="28"/>
-          <w:szCs w:val="28"/>
-        </w:rPr>
-        <w:t>5</w:t>
-      </w:r>
-      <w:r>
-        <w:rPr>
-          <w:rFonts w:ascii="Times New Roman" w:hAnsi="Times New Roman" w:cs="Times New Roman"/>
-          <w:noProof/>
-          <w:sz w:val="28"/>
-          <w:szCs w:val="28"/>
-        </w:rPr>
-        <w:t>.</w:t>
+        <w:t xml:space="preserve"> на рисунках 4-5.</w:t>
       </w:r>
     </w:p>
     <w:p>
@@ -4069,52 +4040,7 @@
           <w:sz w:val="28"/>
           <w:szCs w:val="28"/>
         </w:rPr>
-        <w:t xml:space="preserve">Проверка соединения между машинами представлена на </w:t>
-      </w:r>
-      <w:r>
-        <w:rPr>
-          <w:rFonts w:ascii="Times New Roman" w:hAnsi="Times New Roman" w:cs="Times New Roman"/>
-          <w:noProof/>
-          <w:sz w:val="28"/>
-          <w:szCs w:val="28"/>
-        </w:rPr>
-        <w:t xml:space="preserve">рисунках </w:t>
-      </w:r>
-      <w:r>
-        <w:rPr>
-          <w:rFonts w:ascii="Times New Roman" w:hAnsi="Times New Roman" w:cs="Times New Roman"/>
-          <w:noProof/>
-          <w:sz w:val="28"/>
-          <w:szCs w:val="28"/>
-        </w:rPr>
-        <w:t>6</w:t>
-      </w:r>
-      <w:r>
-        <w:rPr>
-          <w:rFonts w:ascii="Times New Roman" w:hAnsi="Times New Roman" w:cs="Times New Roman"/>
-          <w:noProof/>
-          <w:sz w:val="28"/>
-          <w:szCs w:val="28"/>
-        </w:rPr>
-        <w:t>-</w:t>
-      </w:r>
-      <w:r>
-        <w:rPr>
-          <w:rFonts w:ascii="Times New Roman" w:hAnsi="Times New Roman" w:cs="Times New Roman"/>
-          <w:noProof/>
-          <w:sz w:val="28"/>
-          <w:szCs w:val="28"/>
-        </w:rPr>
-        <w:t>7</w:t>
-      </w:r>
-      <w:r>
-        <w:rPr>
-          <w:rFonts w:ascii="Times New Roman" w:hAnsi="Times New Roman" w:cs="Times New Roman"/>
-          <w:noProof/>
-          <w:sz w:val="28"/>
-          <w:szCs w:val="28"/>
-        </w:rPr>
-        <w:t>.</w:t>
+        <w:t>Проверка соединения между машинами представлена на рисунках 6-7.</w:t>
       </w:r>
     </w:p>
     <w:p>
@@ -4519,16 +4445,7 @@
           <w:sz w:val="28"/>
           <w:szCs w:val="28"/>
         </w:rPr>
-        <w:t>представлен нарисунке 8</w:t>
-      </w:r>
-      <w:r>
-        <w:rPr>
-          <w:rFonts w:ascii="Times New Roman" w:hAnsi="Times New Roman" w:cs="Times New Roman"/>
-          <w:noProof/>
-          <w:sz w:val="28"/>
-          <w:szCs w:val="28"/>
-        </w:rPr>
-        <w:t>.</w:t>
+        <w:t>представлен нарисунке 8.</w:t>
       </w:r>
     </w:p>
     <w:p>
@@ -4787,7 +4704,6 @@
           <w:bCs/>
           <w:sz w:val="28"/>
           <w:szCs w:val="28"/>
-          <w:lang w:val="en-US"/>
         </w:rPr>
       </w:pPr>
       <w:r>
@@ -5041,6 +4957,1317 @@
         <w:t>.</w:t>
       </w:r>
     </w:p>
+    <w:p>
+      <w:pPr>
+        <w:spacing w:after="0" w:line="240" w:lineRule="auto"/>
+        <w:rPr>
+          <w:rFonts w:ascii="Times New Roman" w:hAnsi="Times New Roman" w:cs="Times New Roman"/>
+          <w:b/>
+          <w:sz w:val="32"/>
+          <w:szCs w:val="32"/>
+        </w:rPr>
+      </w:pPr>
+      <w:r>
+        <w:rPr>
+          <w:rFonts w:ascii="Times New Roman" w:hAnsi="Times New Roman" w:cs="Times New Roman"/>
+          <w:b/>
+          <w:sz w:val="32"/>
+          <w:szCs w:val="32"/>
+        </w:rPr>
+        <w:br w:type="page"/>
+      </w:r>
+    </w:p>
+    <w:p>
+      <w:pPr>
+        <w:jc w:val="center"/>
+        <w:rPr>
+          <w:rFonts w:ascii="Times New Roman" w:hAnsi="Times New Roman" w:cs="Times New Roman"/>
+          <w:b/>
+          <w:sz w:val="32"/>
+          <w:szCs w:val="32"/>
+        </w:rPr>
+      </w:pPr>
+      <w:r>
+        <w:rPr>
+          <w:rFonts w:ascii="Times New Roman" w:hAnsi="Times New Roman" w:cs="Times New Roman"/>
+          <w:b/>
+          <w:sz w:val="32"/>
+          <w:szCs w:val="32"/>
+        </w:rPr>
+        <w:lastRenderedPageBreak/>
+        <w:t>Ответы на вопросы к практической работе</w:t>
+      </w:r>
+    </w:p>
+    <w:p>
+      <w:pPr>
+        <w:numPr>
+          <w:ilvl w:val="0"/>
+          <w:numId w:val="4"/>
+        </w:numPr>
+        <w:tabs>
+          <w:tab w:val="clear" w:pos="720"/>
+        </w:tabs>
+        <w:spacing w:after="0" w:line="360" w:lineRule="auto"/>
+        <w:ind w:left="0" w:firstLine="709"/>
+        <w:jc w:val="both"/>
+        <w:rPr>
+          <w:rFonts w:ascii="Times New Roman" w:hAnsi="Times New Roman" w:cs="Times New Roman"/>
+          <w:b/>
+          <w:bCs/>
+          <w:sz w:val="28"/>
+          <w:szCs w:val="28"/>
+        </w:rPr>
+      </w:pPr>
+      <w:r>
+        <w:rPr>
+          <w:rFonts w:ascii="Times New Roman" w:hAnsi="Times New Roman" w:cs="Times New Roman"/>
+          <w:b/>
+          <w:bCs/>
+          <w:sz w:val="28"/>
+          <w:szCs w:val="28"/>
+        </w:rPr>
+        <w:t>Зачем нужен виртуальный сетевой адаптер?</w:t>
+      </w:r>
+    </w:p>
+    <w:p>
+      <w:pPr>
+        <w:spacing w:after="0" w:line="360" w:lineRule="auto"/>
+        <w:ind w:firstLine="709"/>
+        <w:jc w:val="both"/>
+        <w:rPr>
+          <w:rFonts w:ascii="Times New Roman" w:hAnsi="Times New Roman" w:cs="Times New Roman"/>
+          <w:sz w:val="28"/>
+          <w:szCs w:val="28"/>
+        </w:rPr>
+      </w:pPr>
+      <w:r>
+        <w:rPr>
+          <w:rFonts w:ascii="Times New Roman" w:hAnsi="Times New Roman" w:cs="Times New Roman"/>
+          <w:sz w:val="28"/>
+          <w:szCs w:val="28"/>
+        </w:rPr>
+        <w:t>Виртуальный сетевой адаптер нужен для обеспечения сетевого соединения виртуальной машины с другими виртуальными машинами или с физической сетью. Он эмулирует работу обычной сетевой карты в виртуальной среде.</w:t>
+      </w:r>
+    </w:p>
+    <w:p>
+      <w:pPr>
+        <w:numPr>
+          <w:ilvl w:val="0"/>
+          <w:numId w:val="4"/>
+        </w:numPr>
+        <w:tabs>
+          <w:tab w:val="clear" w:pos="720"/>
+        </w:tabs>
+        <w:spacing w:after="0" w:line="360" w:lineRule="auto"/>
+        <w:ind w:left="0" w:firstLine="709"/>
+        <w:jc w:val="both"/>
+        <w:rPr>
+          <w:rFonts w:ascii="Times New Roman" w:hAnsi="Times New Roman" w:cs="Times New Roman"/>
+          <w:b/>
+          <w:bCs/>
+          <w:sz w:val="28"/>
+          <w:szCs w:val="28"/>
+        </w:rPr>
+      </w:pPr>
+      <w:r>
+        <w:rPr>
+          <w:rFonts w:ascii="Times New Roman" w:hAnsi="Times New Roman" w:cs="Times New Roman"/>
+          <w:b/>
+          <w:bCs/>
+          <w:sz w:val="28"/>
+          <w:szCs w:val="28"/>
+        </w:rPr>
+        <w:t>Что из себя представляют OVF и OVA форматы?</w:t>
+      </w:r>
+    </w:p>
+    <w:p>
+      <w:pPr>
+        <w:spacing w:after="0" w:line="360" w:lineRule="auto"/>
+        <w:ind w:firstLine="709"/>
+        <w:jc w:val="both"/>
+        <w:rPr>
+          <w:rFonts w:ascii="Times New Roman" w:hAnsi="Times New Roman" w:cs="Times New Roman"/>
+          <w:sz w:val="28"/>
+          <w:szCs w:val="28"/>
+        </w:rPr>
+      </w:pPr>
+      <w:r>
+        <w:rPr>
+          <w:rFonts w:ascii="Times New Roman" w:hAnsi="Times New Roman" w:cs="Times New Roman"/>
+          <w:sz w:val="28"/>
+          <w:szCs w:val="28"/>
+        </w:rPr>
+        <w:t>OVF и OVA — это форматы упаковки виртуальных машин. OVF — это набор файлов конфигурации и дисков, а OVA — это единый архив, содержащий те же данные, но в одном файле для удобства переноса.</w:t>
+      </w:r>
+    </w:p>
+    <w:p>
+      <w:pPr>
+        <w:numPr>
+          <w:ilvl w:val="0"/>
+          <w:numId w:val="4"/>
+        </w:numPr>
+        <w:tabs>
+          <w:tab w:val="clear" w:pos="720"/>
+        </w:tabs>
+        <w:spacing w:after="0" w:line="360" w:lineRule="auto"/>
+        <w:ind w:left="0" w:firstLine="709"/>
+        <w:jc w:val="both"/>
+        <w:rPr>
+          <w:rFonts w:ascii="Times New Roman" w:hAnsi="Times New Roman" w:cs="Times New Roman"/>
+          <w:b/>
+          <w:bCs/>
+          <w:sz w:val="28"/>
+          <w:szCs w:val="28"/>
+        </w:rPr>
+      </w:pPr>
+      <w:r>
+        <w:rPr>
+          <w:rFonts w:ascii="Times New Roman" w:hAnsi="Times New Roman" w:cs="Times New Roman"/>
+          <w:b/>
+          <w:bCs/>
+          <w:sz w:val="28"/>
+          <w:szCs w:val="28"/>
+        </w:rPr>
+        <w:t>Для чего применяется виртуальный сетевой мост?</w:t>
+      </w:r>
+    </w:p>
+    <w:p>
+      <w:pPr>
+        <w:spacing w:after="0" w:line="360" w:lineRule="auto"/>
+        <w:ind w:firstLine="709"/>
+        <w:jc w:val="both"/>
+        <w:rPr>
+          <w:rFonts w:ascii="Times New Roman" w:hAnsi="Times New Roman" w:cs="Times New Roman"/>
+          <w:sz w:val="28"/>
+          <w:szCs w:val="28"/>
+        </w:rPr>
+      </w:pPr>
+      <w:r>
+        <w:rPr>
+          <w:rFonts w:ascii="Times New Roman" w:hAnsi="Times New Roman" w:cs="Times New Roman"/>
+          <w:sz w:val="28"/>
+          <w:szCs w:val="28"/>
+        </w:rPr>
+        <w:t>Виртуальный сетевой мост используется для соединения виртуальной машины с физической сетью. Он позволяет виртуальной машине получать IP-адрес из той же сети, что и основной компьютер.</w:t>
+      </w:r>
+    </w:p>
+    <w:p>
+      <w:pPr>
+        <w:numPr>
+          <w:ilvl w:val="0"/>
+          <w:numId w:val="4"/>
+        </w:numPr>
+        <w:tabs>
+          <w:tab w:val="clear" w:pos="720"/>
+        </w:tabs>
+        <w:spacing w:after="0" w:line="360" w:lineRule="auto"/>
+        <w:ind w:left="0" w:firstLine="709"/>
+        <w:jc w:val="both"/>
+        <w:rPr>
+          <w:rFonts w:ascii="Times New Roman" w:hAnsi="Times New Roman" w:cs="Times New Roman"/>
+          <w:b/>
+          <w:bCs/>
+          <w:sz w:val="28"/>
+          <w:szCs w:val="28"/>
+        </w:rPr>
+      </w:pPr>
+      <w:r>
+        <w:rPr>
+          <w:rFonts w:ascii="Times New Roman" w:hAnsi="Times New Roman" w:cs="Times New Roman"/>
+          <w:b/>
+          <w:bCs/>
+          <w:sz w:val="28"/>
+          <w:szCs w:val="28"/>
+        </w:rPr>
+        <w:t>Что контролирует и направляет обмен данными между физическими и виртуальными сетями?</w:t>
+      </w:r>
+    </w:p>
+    <w:p>
+      <w:pPr>
+        <w:spacing w:after="0" w:line="360" w:lineRule="auto"/>
+        <w:ind w:firstLine="709"/>
+        <w:jc w:val="both"/>
+        <w:rPr>
+          <w:rFonts w:ascii="Times New Roman" w:hAnsi="Times New Roman" w:cs="Times New Roman"/>
+          <w:sz w:val="28"/>
+          <w:szCs w:val="28"/>
+        </w:rPr>
+      </w:pPr>
+      <w:r>
+        <w:rPr>
+          <w:rFonts w:ascii="Times New Roman" w:hAnsi="Times New Roman" w:cs="Times New Roman"/>
+          <w:sz w:val="28"/>
+          <w:szCs w:val="28"/>
+        </w:rPr>
+        <w:t>Обмен данными между физическими и виртуальными сетями контролирует и направляет виртуальный коммутатор (</w:t>
+      </w:r>
+      <w:proofErr w:type="spellStart"/>
+      <w:r>
+        <w:rPr>
+          <w:rFonts w:ascii="Times New Roman" w:hAnsi="Times New Roman" w:cs="Times New Roman"/>
+          <w:sz w:val="28"/>
+          <w:szCs w:val="28"/>
+        </w:rPr>
+        <w:t>vSwitch</w:t>
+      </w:r>
+      <w:proofErr w:type="spellEnd"/>
+      <w:r>
+        <w:rPr>
+          <w:rFonts w:ascii="Times New Roman" w:hAnsi="Times New Roman" w:cs="Times New Roman"/>
+          <w:sz w:val="28"/>
+          <w:szCs w:val="28"/>
+        </w:rPr>
+        <w:t>), который распределяет трафик между виртуальными адаптерами и физическими интерфейсами.</w:t>
+      </w:r>
+    </w:p>
+    <w:p>
+      <w:pPr>
+        <w:numPr>
+          <w:ilvl w:val="0"/>
+          <w:numId w:val="4"/>
+        </w:numPr>
+        <w:tabs>
+          <w:tab w:val="clear" w:pos="720"/>
+        </w:tabs>
+        <w:spacing w:after="0" w:line="360" w:lineRule="auto"/>
+        <w:ind w:left="0" w:firstLine="709"/>
+        <w:jc w:val="both"/>
+        <w:rPr>
+          <w:rFonts w:ascii="Times New Roman" w:hAnsi="Times New Roman" w:cs="Times New Roman"/>
+          <w:b/>
+          <w:bCs/>
+          <w:sz w:val="28"/>
+          <w:szCs w:val="28"/>
+        </w:rPr>
+      </w:pPr>
+      <w:r>
+        <w:rPr>
+          <w:rFonts w:ascii="Times New Roman" w:hAnsi="Times New Roman" w:cs="Times New Roman"/>
+          <w:b/>
+          <w:bCs/>
+          <w:sz w:val="28"/>
+          <w:szCs w:val="28"/>
+        </w:rPr>
+        <w:t>Преимущества виртуальной сети.</w:t>
+      </w:r>
+    </w:p>
+    <w:p>
+      <w:pPr>
+        <w:spacing w:after="0" w:line="360" w:lineRule="auto"/>
+        <w:ind w:firstLine="709"/>
+        <w:jc w:val="both"/>
+        <w:rPr>
+          <w:rFonts w:ascii="Times New Roman" w:hAnsi="Times New Roman" w:cs="Times New Roman"/>
+          <w:sz w:val="28"/>
+          <w:szCs w:val="28"/>
+        </w:rPr>
+      </w:pPr>
+      <w:r>
+        <w:rPr>
+          <w:rFonts w:ascii="Times New Roman" w:hAnsi="Times New Roman" w:cs="Times New Roman"/>
+          <w:sz w:val="28"/>
+          <w:szCs w:val="28"/>
+        </w:rPr>
+        <w:t>Виртуальная сеть обеспечивает гибкость, изоляцию трафика, безопасность, простоту настройки и экономию оборудования, позволяя создавать сложные сетевые структуры без дополнительных устройств.</w:t>
+      </w:r>
+    </w:p>
+    <w:p>
+      <w:pPr>
+        <w:numPr>
+          <w:ilvl w:val="0"/>
+          <w:numId w:val="4"/>
+        </w:numPr>
+        <w:tabs>
+          <w:tab w:val="clear" w:pos="720"/>
+        </w:tabs>
+        <w:spacing w:after="0" w:line="360" w:lineRule="auto"/>
+        <w:ind w:left="0" w:firstLine="709"/>
+        <w:jc w:val="both"/>
+        <w:rPr>
+          <w:rFonts w:ascii="Times New Roman" w:hAnsi="Times New Roman" w:cs="Times New Roman"/>
+          <w:b/>
+          <w:bCs/>
+          <w:sz w:val="28"/>
+          <w:szCs w:val="28"/>
+        </w:rPr>
+      </w:pPr>
+      <w:r>
+        <w:rPr>
+          <w:rFonts w:ascii="Times New Roman" w:hAnsi="Times New Roman" w:cs="Times New Roman"/>
+          <w:b/>
+          <w:bCs/>
+          <w:sz w:val="28"/>
+          <w:szCs w:val="28"/>
+        </w:rPr>
+        <w:t>Как расшифровывается OVA формат</w:t>
+      </w:r>
+      <w:r>
+        <w:rPr>
+          <w:rFonts w:ascii="Times New Roman" w:hAnsi="Times New Roman" w:cs="Times New Roman"/>
+          <w:b/>
+          <w:bCs/>
+          <w:sz w:val="28"/>
+          <w:szCs w:val="28"/>
+        </w:rPr>
+        <w:t>?</w:t>
+      </w:r>
+    </w:p>
+    <w:p>
+      <w:pPr>
+        <w:spacing w:after="0" w:line="360" w:lineRule="auto"/>
+        <w:ind w:firstLine="709"/>
+        <w:jc w:val="both"/>
+        <w:rPr>
+          <w:rFonts w:ascii="Times New Roman" w:hAnsi="Times New Roman" w:cs="Times New Roman"/>
+          <w:sz w:val="28"/>
+          <w:szCs w:val="28"/>
+        </w:rPr>
+      </w:pPr>
+      <w:r>
+        <w:rPr>
+          <w:rFonts w:ascii="Times New Roman" w:hAnsi="Times New Roman" w:cs="Times New Roman"/>
+          <w:sz w:val="28"/>
+          <w:szCs w:val="28"/>
+        </w:rPr>
+        <w:t xml:space="preserve">OVA расшифровывается как Open Virtual </w:t>
+      </w:r>
+      <w:proofErr w:type="spellStart"/>
+      <w:r>
+        <w:rPr>
+          <w:rFonts w:ascii="Times New Roman" w:hAnsi="Times New Roman" w:cs="Times New Roman"/>
+          <w:sz w:val="28"/>
+          <w:szCs w:val="28"/>
+        </w:rPr>
+        <w:t>Appliance</w:t>
+      </w:r>
+      <w:proofErr w:type="spellEnd"/>
+      <w:r>
+        <w:rPr>
+          <w:rFonts w:ascii="Times New Roman" w:hAnsi="Times New Roman" w:cs="Times New Roman"/>
+          <w:sz w:val="28"/>
+          <w:szCs w:val="28"/>
+        </w:rPr>
+        <w:t xml:space="preserve"> — открытый формат для упаковки виртуальных машин в единый переносимый файл.</w:t>
+      </w:r>
+    </w:p>
+    <w:p>
+      <w:pPr>
+        <w:numPr>
+          <w:ilvl w:val="0"/>
+          <w:numId w:val="4"/>
+        </w:numPr>
+        <w:tabs>
+          <w:tab w:val="clear" w:pos="720"/>
+        </w:tabs>
+        <w:spacing w:after="0" w:line="360" w:lineRule="auto"/>
+        <w:ind w:left="0" w:firstLine="709"/>
+        <w:jc w:val="both"/>
+        <w:rPr>
+          <w:rFonts w:ascii="Times New Roman" w:hAnsi="Times New Roman" w:cs="Times New Roman"/>
+          <w:b/>
+          <w:bCs/>
+          <w:sz w:val="28"/>
+          <w:szCs w:val="28"/>
+        </w:rPr>
+      </w:pPr>
+      <w:r>
+        <w:rPr>
+          <w:rFonts w:ascii="Times New Roman" w:hAnsi="Times New Roman" w:cs="Times New Roman"/>
+          <w:b/>
+          <w:bCs/>
+          <w:sz w:val="28"/>
+          <w:szCs w:val="28"/>
+        </w:rPr>
+        <w:t>Типичные применения шаблонов виртуальных машин.</w:t>
+      </w:r>
+    </w:p>
+    <w:p>
+      <w:pPr>
+        <w:spacing w:after="0" w:line="360" w:lineRule="auto"/>
+        <w:ind w:firstLine="709"/>
+        <w:jc w:val="both"/>
+        <w:rPr>
+          <w:rFonts w:ascii="Times New Roman" w:hAnsi="Times New Roman" w:cs="Times New Roman"/>
+          <w:sz w:val="28"/>
+          <w:szCs w:val="28"/>
+        </w:rPr>
+      </w:pPr>
+      <w:r>
+        <w:rPr>
+          <w:rFonts w:ascii="Times New Roman" w:hAnsi="Times New Roman" w:cs="Times New Roman"/>
+          <w:sz w:val="28"/>
+          <w:szCs w:val="28"/>
+        </w:rPr>
+        <w:lastRenderedPageBreak/>
+        <w:t>Шаблоны виртуальных машин используются для быстрого развертывания одинаковых систем, стандартизации конфигураций, экономии времени при установке и автоматизации процессов.</w:t>
+      </w:r>
+    </w:p>
+    <w:p>
+      <w:pPr>
+        <w:numPr>
+          <w:ilvl w:val="0"/>
+          <w:numId w:val="4"/>
+        </w:numPr>
+        <w:tabs>
+          <w:tab w:val="clear" w:pos="720"/>
+        </w:tabs>
+        <w:spacing w:after="0" w:line="360" w:lineRule="auto"/>
+        <w:ind w:left="0" w:firstLine="709"/>
+        <w:jc w:val="both"/>
+        <w:rPr>
+          <w:rFonts w:ascii="Times New Roman" w:hAnsi="Times New Roman" w:cs="Times New Roman"/>
+          <w:b/>
+          <w:bCs/>
+          <w:sz w:val="28"/>
+          <w:szCs w:val="28"/>
+        </w:rPr>
+      </w:pPr>
+      <w:r>
+        <w:rPr>
+          <w:rFonts w:ascii="Times New Roman" w:hAnsi="Times New Roman" w:cs="Times New Roman"/>
+          <w:b/>
+          <w:bCs/>
+          <w:sz w:val="28"/>
+          <w:szCs w:val="28"/>
+        </w:rPr>
+        <w:t>Каких типов бывают виртуальные сети (виртуальные коммутаторы) в Hyper-V.</w:t>
+      </w:r>
+    </w:p>
+    <w:p>
+      <w:pPr>
+        <w:spacing w:after="0" w:line="360" w:lineRule="auto"/>
+        <w:ind w:left="709" w:firstLine="709"/>
+        <w:jc w:val="both"/>
+        <w:rPr>
+          <w:rFonts w:ascii="Times New Roman" w:hAnsi="Times New Roman" w:cs="Times New Roman"/>
+          <w:sz w:val="28"/>
+          <w:szCs w:val="28"/>
+        </w:rPr>
+      </w:pPr>
+      <w:r>
+        <w:rPr>
+          <w:rFonts w:ascii="Times New Roman" w:hAnsi="Times New Roman" w:cs="Times New Roman"/>
+          <w:sz w:val="28"/>
+          <w:szCs w:val="28"/>
+        </w:rPr>
+        <w:t>В Hyper-V есть три типа виртуальных коммутаторов:</w:t>
+      </w:r>
+    </w:p>
+    <w:p>
+      <w:pPr>
+        <w:numPr>
+          <w:ilvl w:val="0"/>
+          <w:numId w:val="5"/>
+        </w:numPr>
+        <w:tabs>
+          <w:tab w:val="clear" w:pos="720"/>
+        </w:tabs>
+        <w:spacing w:after="0" w:line="360" w:lineRule="auto"/>
+        <w:ind w:left="0" w:firstLine="709"/>
+        <w:jc w:val="both"/>
+        <w:rPr>
+          <w:rFonts w:ascii="Times New Roman" w:hAnsi="Times New Roman" w:cs="Times New Roman"/>
+          <w:sz w:val="28"/>
+          <w:szCs w:val="28"/>
+        </w:rPr>
+      </w:pPr>
+      <w:proofErr w:type="spellStart"/>
+      <w:r>
+        <w:rPr>
+          <w:rFonts w:ascii="Times New Roman" w:hAnsi="Times New Roman" w:cs="Times New Roman"/>
+          <w:sz w:val="28"/>
+          <w:szCs w:val="28"/>
+        </w:rPr>
+        <w:t>External</w:t>
+      </w:r>
+      <w:proofErr w:type="spellEnd"/>
+      <w:r>
+        <w:rPr>
+          <w:rFonts w:ascii="Times New Roman" w:hAnsi="Times New Roman" w:cs="Times New Roman"/>
+          <w:sz w:val="28"/>
+          <w:szCs w:val="28"/>
+        </w:rPr>
+        <w:t xml:space="preserve"> (внешний) — соединяет виртуальные машины с физической сетью;</w:t>
+      </w:r>
+    </w:p>
+    <w:p>
+      <w:pPr>
+        <w:numPr>
+          <w:ilvl w:val="0"/>
+          <w:numId w:val="5"/>
+        </w:numPr>
+        <w:tabs>
+          <w:tab w:val="clear" w:pos="720"/>
+        </w:tabs>
+        <w:spacing w:after="0" w:line="360" w:lineRule="auto"/>
+        <w:ind w:left="0" w:firstLine="709"/>
+        <w:jc w:val="both"/>
+        <w:rPr>
+          <w:rFonts w:ascii="Times New Roman" w:hAnsi="Times New Roman" w:cs="Times New Roman"/>
+          <w:sz w:val="28"/>
+          <w:szCs w:val="28"/>
+        </w:rPr>
+      </w:pPr>
+      <w:proofErr w:type="spellStart"/>
+      <w:r>
+        <w:rPr>
+          <w:rFonts w:ascii="Times New Roman" w:hAnsi="Times New Roman" w:cs="Times New Roman"/>
+          <w:sz w:val="28"/>
+          <w:szCs w:val="28"/>
+        </w:rPr>
+        <w:t>Internal</w:t>
+      </w:r>
+      <w:proofErr w:type="spellEnd"/>
+      <w:r>
+        <w:rPr>
+          <w:rFonts w:ascii="Times New Roman" w:hAnsi="Times New Roman" w:cs="Times New Roman"/>
+          <w:sz w:val="28"/>
+          <w:szCs w:val="28"/>
+        </w:rPr>
+        <w:t xml:space="preserve"> (внутренний) — соединяет виртуальные машины между собой и с </w:t>
+      </w:r>
+      <w:proofErr w:type="spellStart"/>
+      <w:r>
+        <w:rPr>
+          <w:rFonts w:ascii="Times New Roman" w:hAnsi="Times New Roman" w:cs="Times New Roman"/>
+          <w:sz w:val="28"/>
+          <w:szCs w:val="28"/>
+        </w:rPr>
+        <w:t>хостовой</w:t>
+      </w:r>
+      <w:proofErr w:type="spellEnd"/>
+      <w:r>
+        <w:rPr>
+          <w:rFonts w:ascii="Times New Roman" w:hAnsi="Times New Roman" w:cs="Times New Roman"/>
+          <w:sz w:val="28"/>
+          <w:szCs w:val="28"/>
+        </w:rPr>
+        <w:t xml:space="preserve"> ОС;</w:t>
+      </w:r>
+    </w:p>
+    <w:p>
+      <w:pPr>
+        <w:numPr>
+          <w:ilvl w:val="0"/>
+          <w:numId w:val="5"/>
+        </w:numPr>
+        <w:tabs>
+          <w:tab w:val="clear" w:pos="720"/>
+        </w:tabs>
+        <w:spacing w:after="0" w:line="360" w:lineRule="auto"/>
+        <w:ind w:left="0" w:firstLine="709"/>
+        <w:jc w:val="both"/>
+        <w:rPr>
+          <w:rFonts w:ascii="Times New Roman" w:hAnsi="Times New Roman" w:cs="Times New Roman"/>
+          <w:sz w:val="28"/>
+          <w:szCs w:val="28"/>
+        </w:rPr>
+      </w:pPr>
+      <w:r>
+        <w:rPr>
+          <w:rFonts w:ascii="Times New Roman" w:hAnsi="Times New Roman" w:cs="Times New Roman"/>
+          <w:sz w:val="28"/>
+          <w:szCs w:val="28"/>
+        </w:rPr>
+        <w:t>Private (частный) — соединяет только виртуальные машины между собой без доступа к хосту или внешней сети.</w:t>
+      </w:r>
+    </w:p>
+    <w:p>
+      <w:pPr>
+        <w:numPr>
+          <w:ilvl w:val="0"/>
+          <w:numId w:val="6"/>
+        </w:numPr>
+        <w:tabs>
+          <w:tab w:val="clear" w:pos="720"/>
+        </w:tabs>
+        <w:spacing w:after="0" w:line="360" w:lineRule="auto"/>
+        <w:ind w:left="0" w:firstLine="709"/>
+        <w:jc w:val="both"/>
+        <w:rPr>
+          <w:rFonts w:ascii="Times New Roman" w:hAnsi="Times New Roman" w:cs="Times New Roman"/>
+          <w:b/>
+          <w:bCs/>
+          <w:sz w:val="28"/>
+          <w:szCs w:val="28"/>
+        </w:rPr>
+      </w:pPr>
+      <w:r>
+        <w:rPr>
+          <w:rFonts w:ascii="Times New Roman" w:hAnsi="Times New Roman" w:cs="Times New Roman"/>
+          <w:b/>
+          <w:bCs/>
+          <w:sz w:val="28"/>
+          <w:szCs w:val="28"/>
+        </w:rPr>
+        <w:t>Что такое OVS. Расшифруйте аббревиатуру, дайте определение.</w:t>
+      </w:r>
+    </w:p>
+    <w:p>
+      <w:pPr>
+        <w:spacing w:after="0" w:line="360" w:lineRule="auto"/>
+        <w:ind w:firstLine="709"/>
+        <w:jc w:val="both"/>
+        <w:rPr>
+          <w:rFonts w:ascii="Times New Roman" w:hAnsi="Times New Roman" w:cs="Times New Roman"/>
+          <w:sz w:val="28"/>
+          <w:szCs w:val="28"/>
+        </w:rPr>
+      </w:pPr>
+      <w:r>
+        <w:rPr>
+          <w:rFonts w:ascii="Times New Roman" w:hAnsi="Times New Roman" w:cs="Times New Roman"/>
+          <w:sz w:val="28"/>
+          <w:szCs w:val="28"/>
+        </w:rPr>
+        <w:t xml:space="preserve">OVS — это Open </w:t>
+      </w:r>
+      <w:proofErr w:type="spellStart"/>
+      <w:r>
+        <w:rPr>
+          <w:rFonts w:ascii="Times New Roman" w:hAnsi="Times New Roman" w:cs="Times New Roman"/>
+          <w:sz w:val="28"/>
+          <w:szCs w:val="28"/>
+        </w:rPr>
+        <w:t>vSwitch</w:t>
+      </w:r>
+      <w:proofErr w:type="spellEnd"/>
+      <w:r>
+        <w:rPr>
+          <w:rFonts w:ascii="Times New Roman" w:hAnsi="Times New Roman" w:cs="Times New Roman"/>
+          <w:sz w:val="28"/>
+          <w:szCs w:val="28"/>
+        </w:rPr>
+        <w:t xml:space="preserve">, программный виртуальный коммутатор с открытым исходным кодом, предназначенный для управления сетевыми соединениями в </w:t>
+      </w:r>
+      <w:proofErr w:type="spellStart"/>
+      <w:r>
+        <w:rPr>
+          <w:rFonts w:ascii="Times New Roman" w:hAnsi="Times New Roman" w:cs="Times New Roman"/>
+          <w:sz w:val="28"/>
+          <w:szCs w:val="28"/>
+        </w:rPr>
+        <w:t>виртуализированных</w:t>
+      </w:r>
+      <w:proofErr w:type="spellEnd"/>
+      <w:r>
+        <w:rPr>
+          <w:rFonts w:ascii="Times New Roman" w:hAnsi="Times New Roman" w:cs="Times New Roman"/>
+          <w:sz w:val="28"/>
+          <w:szCs w:val="28"/>
+        </w:rPr>
+        <w:t xml:space="preserve"> средах.</w:t>
+      </w:r>
+    </w:p>
+    <w:p>
+      <w:pPr>
+        <w:numPr>
+          <w:ilvl w:val="0"/>
+          <w:numId w:val="6"/>
+        </w:numPr>
+        <w:tabs>
+          <w:tab w:val="clear" w:pos="720"/>
+        </w:tabs>
+        <w:spacing w:after="0" w:line="360" w:lineRule="auto"/>
+        <w:ind w:left="0" w:firstLine="709"/>
+        <w:jc w:val="both"/>
+        <w:rPr>
+          <w:rFonts w:ascii="Times New Roman" w:hAnsi="Times New Roman" w:cs="Times New Roman"/>
+          <w:b/>
+          <w:bCs/>
+          <w:sz w:val="28"/>
+          <w:szCs w:val="28"/>
+        </w:rPr>
+      </w:pPr>
+      <w:r>
+        <w:rPr>
+          <w:rFonts w:ascii="Times New Roman" w:hAnsi="Times New Roman" w:cs="Times New Roman"/>
+          <w:b/>
+          <w:bCs/>
+          <w:sz w:val="28"/>
+          <w:szCs w:val="28"/>
+        </w:rPr>
+        <w:t>Назовите основные возможности OVS.</w:t>
+      </w:r>
+    </w:p>
+    <w:p>
+      <w:pPr>
+        <w:spacing w:after="0" w:line="360" w:lineRule="auto"/>
+        <w:ind w:firstLine="709"/>
+        <w:jc w:val="both"/>
+        <w:rPr>
+          <w:rFonts w:ascii="Times New Roman" w:hAnsi="Times New Roman" w:cs="Times New Roman"/>
+          <w:sz w:val="28"/>
+          <w:szCs w:val="28"/>
+        </w:rPr>
+      </w:pPr>
+      <w:r>
+        <w:rPr>
+          <w:rFonts w:ascii="Times New Roman" w:hAnsi="Times New Roman" w:cs="Times New Roman"/>
+          <w:sz w:val="28"/>
+          <w:szCs w:val="28"/>
+        </w:rPr>
+        <w:t xml:space="preserve">Open </w:t>
+      </w:r>
+      <w:proofErr w:type="spellStart"/>
+      <w:r>
+        <w:rPr>
+          <w:rFonts w:ascii="Times New Roman" w:hAnsi="Times New Roman" w:cs="Times New Roman"/>
+          <w:sz w:val="28"/>
+          <w:szCs w:val="28"/>
+        </w:rPr>
+        <w:t>vSwitch</w:t>
+      </w:r>
+      <w:proofErr w:type="spellEnd"/>
+      <w:r>
+        <w:rPr>
+          <w:rFonts w:ascii="Times New Roman" w:hAnsi="Times New Roman" w:cs="Times New Roman"/>
+          <w:sz w:val="28"/>
+          <w:szCs w:val="28"/>
+        </w:rPr>
+        <w:t xml:space="preserve"> поддерживает маршрутизацию, фильтрацию трафика, VLAN, балансировку нагрузки, мониторинг сетевого трафика и интеграцию с системами виртуализации и облачными платформами.</w:t>
+      </w:r>
+    </w:p>
+    <w:p>
+      <w:pPr>
+        <w:spacing w:after="0" w:line="360" w:lineRule="auto"/>
+        <w:ind w:firstLine="709"/>
+        <w:jc w:val="both"/>
+        <w:rPr>
+          <w:rFonts w:ascii="Times New Roman" w:hAnsi="Times New Roman" w:cs="Times New Roman"/>
+          <w:noProof/>
+          <w:sz w:val="28"/>
+          <w:szCs w:val="28"/>
+        </w:rPr>
+      </w:pPr>
+      <w:r>
+        <w:rPr>
+          <w:rFonts w:ascii="Times New Roman" w:hAnsi="Times New Roman" w:cs="Times New Roman"/>
+          <w:b/>
+          <w:sz w:val="32"/>
+          <w:szCs w:val="32"/>
+        </w:rPr>
+        <w:br w:type="page"/>
+      </w:r>
+    </w:p>
+    <w:p>
+      <w:pPr>
+        <w:jc w:val="center"/>
+        <w:rPr>
+          <w:rFonts w:ascii="Times New Roman" w:hAnsi="Times New Roman" w:cs="Times New Roman"/>
+          <w:b/>
+          <w:sz w:val="32"/>
+          <w:szCs w:val="32"/>
+        </w:rPr>
+      </w:pPr>
+      <w:r>
+        <w:rPr>
+          <w:rFonts w:ascii="Times New Roman" w:hAnsi="Times New Roman" w:cs="Times New Roman"/>
+          <w:b/>
+          <w:sz w:val="32"/>
+          <w:szCs w:val="32"/>
+        </w:rPr>
+        <w:lastRenderedPageBreak/>
+        <w:t>Список источников ин</w:t>
+      </w:r>
+      <w:r>
+        <w:rPr>
+          <w:rFonts w:ascii="Times New Roman" w:hAnsi="Times New Roman" w:cs="Times New Roman"/>
+          <w:b/>
+          <w:sz w:val="32"/>
+          <w:szCs w:val="32"/>
+        </w:rPr>
+        <w:t>ф</w:t>
+      </w:r>
+      <w:r>
+        <w:rPr>
+          <w:rFonts w:ascii="Times New Roman" w:hAnsi="Times New Roman" w:cs="Times New Roman"/>
+          <w:b/>
+          <w:sz w:val="32"/>
+          <w:szCs w:val="32"/>
+        </w:rPr>
+        <w:t>ормации</w:t>
+      </w:r>
+    </w:p>
+    <w:p>
+      <w:pPr>
+        <w:pStyle w:val="ab"/>
+        <w:numPr>
+          <w:ilvl w:val="1"/>
+          <w:numId w:val="5"/>
+        </w:numPr>
+        <w:spacing w:after="0" w:line="360" w:lineRule="auto"/>
+        <w:ind w:left="0" w:firstLine="709"/>
+        <w:jc w:val="both"/>
+        <w:rPr>
+          <w:rFonts w:ascii="Times New Roman" w:hAnsi="Times New Roman" w:cs="Times New Roman"/>
+          <w:sz w:val="28"/>
+          <w:szCs w:val="28"/>
+        </w:rPr>
+      </w:pPr>
+      <w:r>
+        <w:rPr>
+          <w:rFonts w:ascii="Times New Roman" w:hAnsi="Times New Roman" w:cs="Times New Roman"/>
+          <w:sz w:val="28"/>
+          <w:szCs w:val="28"/>
+        </w:rPr>
+        <w:t xml:space="preserve">Терминология. Виртуальные машины [Несколько компьютеров в одном]. — </w:t>
+      </w:r>
+      <w:proofErr w:type="gramStart"/>
+      <w:r>
+        <w:rPr>
+          <w:rFonts w:ascii="Times New Roman" w:hAnsi="Times New Roman" w:cs="Times New Roman"/>
+          <w:sz w:val="28"/>
+          <w:szCs w:val="28"/>
+        </w:rPr>
+        <w:t>Текст :</w:t>
+      </w:r>
+      <w:proofErr w:type="gramEnd"/>
+      <w:r>
+        <w:rPr>
+          <w:rFonts w:ascii="Times New Roman" w:hAnsi="Times New Roman" w:cs="Times New Roman"/>
+          <w:sz w:val="28"/>
+          <w:szCs w:val="28"/>
+        </w:rPr>
+        <w:t xml:space="preserve"> электронный // it.wikireading.ru : [сайт]. — URL: </w:t>
+      </w:r>
+      <w:hyperlink r:id="rId16" w:history="1">
+        <w:r>
+          <w:rPr>
+            <w:rStyle w:val="ac"/>
+            <w:rFonts w:ascii="Times New Roman" w:hAnsi="Times New Roman" w:cs="Times New Roman"/>
+            <w:sz w:val="28"/>
+            <w:szCs w:val="28"/>
+          </w:rPr>
+          <w:t>https://it.wikireading.ru/326</w:t>
+        </w:r>
+      </w:hyperlink>
+    </w:p>
+    <w:p>
+      <w:pPr>
+        <w:pStyle w:val="ab"/>
+        <w:numPr>
+          <w:ilvl w:val="1"/>
+          <w:numId w:val="5"/>
+        </w:numPr>
+        <w:spacing w:after="0" w:line="360" w:lineRule="auto"/>
+        <w:ind w:left="0" w:firstLine="709"/>
+        <w:jc w:val="both"/>
+        <w:rPr>
+          <w:rFonts w:ascii="Times New Roman" w:hAnsi="Times New Roman" w:cs="Times New Roman"/>
+          <w:sz w:val="28"/>
+          <w:szCs w:val="28"/>
+        </w:rPr>
+      </w:pPr>
+      <w:r>
+        <w:rPr>
+          <w:rFonts w:ascii="Times New Roman" w:hAnsi="Times New Roman" w:cs="Times New Roman"/>
+          <w:sz w:val="28"/>
+          <w:szCs w:val="28"/>
+        </w:rPr>
+        <w:t xml:space="preserve">Миграция путем переноса файлов </w:t>
+      </w:r>
+      <w:proofErr w:type="spellStart"/>
+      <w:r>
+        <w:rPr>
+          <w:rFonts w:ascii="Times New Roman" w:hAnsi="Times New Roman" w:cs="Times New Roman"/>
+          <w:sz w:val="28"/>
+          <w:szCs w:val="28"/>
+        </w:rPr>
+        <w:t>ova</w:t>
+      </w:r>
+      <w:proofErr w:type="spellEnd"/>
+      <w:r>
+        <w:rPr>
+          <w:rFonts w:ascii="Times New Roman" w:hAnsi="Times New Roman" w:cs="Times New Roman"/>
+          <w:sz w:val="28"/>
+          <w:szCs w:val="28"/>
+        </w:rPr>
+        <w:t xml:space="preserve"> и </w:t>
+      </w:r>
+      <w:proofErr w:type="spellStart"/>
+      <w:r>
+        <w:rPr>
+          <w:rFonts w:ascii="Times New Roman" w:hAnsi="Times New Roman" w:cs="Times New Roman"/>
+          <w:sz w:val="28"/>
+          <w:szCs w:val="28"/>
+        </w:rPr>
+        <w:t>ovf</w:t>
+      </w:r>
+      <w:proofErr w:type="spellEnd"/>
+      <w:r>
+        <w:rPr>
+          <w:rFonts w:ascii="Times New Roman" w:hAnsi="Times New Roman" w:cs="Times New Roman"/>
+          <w:sz w:val="28"/>
+          <w:szCs w:val="28"/>
+        </w:rPr>
+        <w:t xml:space="preserve">. Перемещение виртуальной машины VMware. VMware OVF Tool. — </w:t>
+      </w:r>
+      <w:proofErr w:type="gramStart"/>
+      <w:r>
+        <w:rPr>
+          <w:rFonts w:ascii="Times New Roman" w:hAnsi="Times New Roman" w:cs="Times New Roman"/>
+          <w:sz w:val="28"/>
+          <w:szCs w:val="28"/>
+        </w:rPr>
+        <w:t>Текст :</w:t>
+      </w:r>
+      <w:proofErr w:type="gramEnd"/>
+      <w:r>
+        <w:rPr>
+          <w:rFonts w:ascii="Times New Roman" w:hAnsi="Times New Roman" w:cs="Times New Roman"/>
+          <w:sz w:val="28"/>
+          <w:szCs w:val="28"/>
+        </w:rPr>
+        <w:t xml:space="preserve"> электронный // docs.sbercloud.ru : [сайт]. — URL: </w:t>
+      </w:r>
+      <w:hyperlink r:id="rId17" w:history="1">
+        <w:r>
+          <w:rPr>
+            <w:rStyle w:val="ac"/>
+            <w:rFonts w:ascii="Times New Roman" w:hAnsi="Times New Roman" w:cs="Times New Roman"/>
+            <w:sz w:val="28"/>
+            <w:szCs w:val="28"/>
+          </w:rPr>
+          <w:t>https://docs.sbercloud.ru/migration-enterprise/ug/topics/moving-vmvmware__ovf-tool.html</w:t>
+        </w:r>
+      </w:hyperlink>
+    </w:p>
+    <w:p>
+      <w:pPr>
+        <w:pStyle w:val="ab"/>
+        <w:numPr>
+          <w:ilvl w:val="1"/>
+          <w:numId w:val="5"/>
+        </w:numPr>
+        <w:spacing w:after="0" w:line="360" w:lineRule="auto"/>
+        <w:ind w:left="0" w:firstLine="709"/>
+        <w:jc w:val="both"/>
+        <w:rPr>
+          <w:rFonts w:ascii="Times New Roman" w:hAnsi="Times New Roman" w:cs="Times New Roman"/>
+          <w:sz w:val="28"/>
+          <w:szCs w:val="28"/>
+        </w:rPr>
+      </w:pPr>
+      <w:r>
+        <w:rPr>
+          <w:rFonts w:ascii="Times New Roman" w:hAnsi="Times New Roman" w:cs="Times New Roman"/>
+          <w:sz w:val="28"/>
+          <w:szCs w:val="28"/>
+        </w:rPr>
+        <w:t xml:space="preserve">Что такое виртуальный сетевой адаптер и в каких случаях он может пригодиться? — </w:t>
+      </w:r>
+      <w:proofErr w:type="gramStart"/>
+      <w:r>
+        <w:rPr>
+          <w:rFonts w:ascii="Times New Roman" w:hAnsi="Times New Roman" w:cs="Times New Roman"/>
+          <w:sz w:val="28"/>
+          <w:szCs w:val="28"/>
+        </w:rPr>
+        <w:t>Текст :</w:t>
+      </w:r>
+      <w:proofErr w:type="gramEnd"/>
+      <w:r>
+        <w:rPr>
+          <w:rFonts w:ascii="Times New Roman" w:hAnsi="Times New Roman" w:cs="Times New Roman"/>
+          <w:sz w:val="28"/>
+          <w:szCs w:val="28"/>
+        </w:rPr>
+        <w:t xml:space="preserve"> электронный // pyatilistnik.org : [сайт]. — URL: </w:t>
+      </w:r>
+      <w:hyperlink r:id="rId18" w:history="1">
+        <w:r>
+          <w:rPr>
+            <w:rStyle w:val="ac"/>
+            <w:rFonts w:ascii="Times New Roman" w:hAnsi="Times New Roman" w:cs="Times New Roman"/>
+            <w:sz w:val="28"/>
+            <w:szCs w:val="28"/>
+          </w:rPr>
+          <w:t>http://pyatilistnik.org/what-is-a-virtual-network-adapter/</w:t>
+        </w:r>
+      </w:hyperlink>
+    </w:p>
+    <w:p>
+      <w:pPr>
+        <w:pStyle w:val="ab"/>
+        <w:numPr>
+          <w:ilvl w:val="1"/>
+          <w:numId w:val="5"/>
+        </w:numPr>
+        <w:spacing w:after="0" w:line="360" w:lineRule="auto"/>
+        <w:ind w:left="0" w:firstLine="709"/>
+        <w:jc w:val="both"/>
+        <w:rPr>
+          <w:rFonts w:ascii="Times New Roman" w:hAnsi="Times New Roman" w:cs="Times New Roman"/>
+          <w:sz w:val="28"/>
+          <w:szCs w:val="28"/>
+        </w:rPr>
+      </w:pPr>
+      <w:r>
+        <w:rPr>
+          <w:rFonts w:ascii="Times New Roman" w:hAnsi="Times New Roman" w:cs="Times New Roman"/>
+          <w:sz w:val="28"/>
+          <w:szCs w:val="28"/>
+        </w:rPr>
+        <w:t xml:space="preserve">Сетевое взаимодействие в VMware </w:t>
+      </w:r>
+      <w:proofErr w:type="spellStart"/>
+      <w:r>
+        <w:rPr>
+          <w:rFonts w:ascii="Times New Roman" w:hAnsi="Times New Roman" w:cs="Times New Roman"/>
+          <w:sz w:val="28"/>
+          <w:szCs w:val="28"/>
+        </w:rPr>
+        <w:t>Workstation</w:t>
+      </w:r>
+      <w:proofErr w:type="spellEnd"/>
+      <w:r>
+        <w:rPr>
+          <w:rFonts w:ascii="Times New Roman" w:hAnsi="Times New Roman" w:cs="Times New Roman"/>
+          <w:sz w:val="28"/>
+          <w:szCs w:val="28"/>
+        </w:rPr>
+        <w:t xml:space="preserve"> и VMware Server. — </w:t>
+      </w:r>
+      <w:proofErr w:type="gramStart"/>
+      <w:r>
+        <w:rPr>
+          <w:rFonts w:ascii="Times New Roman" w:hAnsi="Times New Roman" w:cs="Times New Roman"/>
+          <w:sz w:val="28"/>
+          <w:szCs w:val="28"/>
+        </w:rPr>
+        <w:t>Текст :</w:t>
+      </w:r>
+      <w:proofErr w:type="gramEnd"/>
+      <w:r>
+        <w:rPr>
+          <w:rFonts w:ascii="Times New Roman" w:hAnsi="Times New Roman" w:cs="Times New Roman"/>
+          <w:sz w:val="28"/>
+          <w:szCs w:val="28"/>
+        </w:rPr>
+        <w:t xml:space="preserve"> электронный // www.ixbt.com : [сайт]. — URL: </w:t>
+      </w:r>
+      <w:hyperlink r:id="rId19" w:history="1">
+        <w:r>
+          <w:rPr>
+            <w:rStyle w:val="ac"/>
+            <w:rFonts w:ascii="Times New Roman" w:hAnsi="Times New Roman" w:cs="Times New Roman"/>
+            <w:sz w:val="28"/>
+            <w:szCs w:val="28"/>
+          </w:rPr>
+          <w:t>https://www.ixbt.com/cm/virtualization-vmware-network.shtml</w:t>
+        </w:r>
+      </w:hyperlink>
+    </w:p>
+    <w:p>
+      <w:pPr>
+        <w:pStyle w:val="ab"/>
+        <w:numPr>
+          <w:ilvl w:val="1"/>
+          <w:numId w:val="5"/>
+        </w:numPr>
+        <w:spacing w:after="0" w:line="360" w:lineRule="auto"/>
+        <w:ind w:left="0" w:firstLine="709"/>
+        <w:jc w:val="both"/>
+        <w:rPr>
+          <w:rFonts w:ascii="Times New Roman" w:hAnsi="Times New Roman" w:cs="Times New Roman"/>
+          <w:sz w:val="28"/>
+          <w:szCs w:val="28"/>
+        </w:rPr>
+      </w:pPr>
+      <w:r>
+        <w:rPr>
+          <w:rFonts w:ascii="Times New Roman" w:hAnsi="Times New Roman" w:cs="Times New Roman"/>
+          <w:sz w:val="28"/>
+          <w:szCs w:val="28"/>
+        </w:rPr>
+        <w:t xml:space="preserve">VMware клонирование виртуальной машины без остановки. — </w:t>
+      </w:r>
+      <w:proofErr w:type="gramStart"/>
+      <w:r>
+        <w:rPr>
+          <w:rFonts w:ascii="Times New Roman" w:hAnsi="Times New Roman" w:cs="Times New Roman"/>
+          <w:sz w:val="28"/>
+          <w:szCs w:val="28"/>
+        </w:rPr>
+        <w:t>Текст :</w:t>
+      </w:r>
+      <w:proofErr w:type="gramEnd"/>
+      <w:r>
+        <w:rPr>
+          <w:rFonts w:ascii="Times New Roman" w:hAnsi="Times New Roman" w:cs="Times New Roman"/>
+          <w:sz w:val="28"/>
+          <w:szCs w:val="28"/>
+        </w:rPr>
+        <w:t xml:space="preserve"> электронный // auto-instructors.ru : [сайт]. — URL: </w:t>
+      </w:r>
+      <w:hyperlink r:id="rId20" w:history="1">
+        <w:r>
+          <w:rPr>
+            <w:rStyle w:val="ac"/>
+            <w:rFonts w:ascii="Times New Roman" w:hAnsi="Times New Roman" w:cs="Times New Roman"/>
+            <w:sz w:val="28"/>
+            <w:szCs w:val="28"/>
+          </w:rPr>
+          <w:t>https://autoinstructors.ru/articles/vmware-klonirovanie-virtualnoy-mashiny-bezostanovki/</w:t>
+        </w:r>
+      </w:hyperlink>
+    </w:p>
+    <w:p>
+      <w:pPr>
+        <w:pStyle w:val="ab"/>
+        <w:numPr>
+          <w:ilvl w:val="1"/>
+          <w:numId w:val="5"/>
+        </w:numPr>
+        <w:spacing w:after="0" w:line="360" w:lineRule="auto"/>
+        <w:ind w:left="0" w:firstLine="709"/>
+        <w:jc w:val="both"/>
+        <w:rPr>
+          <w:rFonts w:ascii="Times New Roman" w:hAnsi="Times New Roman" w:cs="Times New Roman"/>
+          <w:sz w:val="28"/>
+          <w:szCs w:val="28"/>
+        </w:rPr>
+      </w:pPr>
+      <w:r>
+        <w:rPr>
+          <w:rFonts w:ascii="Times New Roman" w:hAnsi="Times New Roman" w:cs="Times New Roman"/>
+          <w:sz w:val="28"/>
+          <w:szCs w:val="28"/>
+        </w:rPr>
+        <w:t xml:space="preserve">Виртуализация: шаблоны виртуальных </w:t>
+      </w:r>
+      <w:proofErr w:type="gramStart"/>
+      <w:r>
+        <w:rPr>
+          <w:rFonts w:ascii="Times New Roman" w:hAnsi="Times New Roman" w:cs="Times New Roman"/>
+          <w:sz w:val="28"/>
+          <w:szCs w:val="28"/>
+        </w:rPr>
+        <w:t>машин..</w:t>
+      </w:r>
+      <w:proofErr w:type="gramEnd"/>
+      <w:r>
+        <w:rPr>
+          <w:rFonts w:ascii="Times New Roman" w:hAnsi="Times New Roman" w:cs="Times New Roman"/>
+          <w:sz w:val="28"/>
+          <w:szCs w:val="28"/>
+        </w:rPr>
+        <w:t xml:space="preserve"> — </w:t>
+      </w:r>
+      <w:proofErr w:type="gramStart"/>
+      <w:r>
+        <w:rPr>
+          <w:rFonts w:ascii="Times New Roman" w:hAnsi="Times New Roman" w:cs="Times New Roman"/>
+          <w:sz w:val="28"/>
+          <w:szCs w:val="28"/>
+        </w:rPr>
+        <w:t>Текст :</w:t>
+      </w:r>
+      <w:proofErr w:type="gramEnd"/>
+      <w:r>
+        <w:rPr>
+          <w:rFonts w:ascii="Times New Roman" w:hAnsi="Times New Roman" w:cs="Times New Roman"/>
+          <w:sz w:val="28"/>
+          <w:szCs w:val="28"/>
+        </w:rPr>
+        <w:t xml:space="preserve"> электронный // www.vmgu.ru : [сайт]. — URL: </w:t>
+      </w:r>
+      <w:hyperlink r:id="rId21" w:history="1">
+        <w:r>
+          <w:rPr>
+            <w:rStyle w:val="ac"/>
+            <w:rFonts w:ascii="Times New Roman" w:hAnsi="Times New Roman" w:cs="Times New Roman"/>
+            <w:sz w:val="28"/>
+            <w:szCs w:val="28"/>
+          </w:rPr>
+          <w:t>https://www.vmgu.ru/articles/Virtualizatsiya-shabloni-virtualnikh-mashin 7</w:t>
+        </w:r>
+      </w:hyperlink>
+      <w:r>
+        <w:rPr>
+          <w:rFonts w:ascii="Times New Roman" w:hAnsi="Times New Roman" w:cs="Times New Roman"/>
+          <w:sz w:val="28"/>
+          <w:szCs w:val="28"/>
+        </w:rPr>
+        <w:t xml:space="preserve">. </w:t>
+      </w:r>
+    </w:p>
+    <w:p>
+      <w:pPr>
+        <w:pStyle w:val="ab"/>
+        <w:numPr>
+          <w:ilvl w:val="1"/>
+          <w:numId w:val="5"/>
+        </w:numPr>
+        <w:spacing w:after="0" w:line="360" w:lineRule="auto"/>
+        <w:ind w:left="0" w:firstLine="709"/>
+        <w:jc w:val="both"/>
+        <w:rPr>
+          <w:rFonts w:ascii="Times New Roman" w:hAnsi="Times New Roman" w:cs="Times New Roman"/>
+          <w:sz w:val="28"/>
+          <w:szCs w:val="28"/>
+        </w:rPr>
+      </w:pPr>
+      <w:r>
+        <w:rPr>
+          <w:rFonts w:ascii="Times New Roman" w:hAnsi="Times New Roman" w:cs="Times New Roman"/>
+          <w:sz w:val="28"/>
+          <w:szCs w:val="28"/>
+        </w:rPr>
+        <w:t xml:space="preserve">Преимущества виртуализации сети. — </w:t>
+      </w:r>
+      <w:proofErr w:type="gramStart"/>
+      <w:r>
+        <w:rPr>
+          <w:rFonts w:ascii="Times New Roman" w:hAnsi="Times New Roman" w:cs="Times New Roman"/>
+          <w:sz w:val="28"/>
+          <w:szCs w:val="28"/>
+        </w:rPr>
+        <w:t>Текст :</w:t>
+      </w:r>
+      <w:proofErr w:type="gramEnd"/>
+      <w:r>
+        <w:rPr>
+          <w:rFonts w:ascii="Times New Roman" w:hAnsi="Times New Roman" w:cs="Times New Roman"/>
+          <w:sz w:val="28"/>
+          <w:szCs w:val="28"/>
+        </w:rPr>
+        <w:t xml:space="preserve"> электронный // www.azone-it.ru : [сайт]. — URL: </w:t>
+      </w:r>
+      <w:hyperlink r:id="rId22" w:history="1">
+        <w:r>
+          <w:rPr>
+            <w:rStyle w:val="ac"/>
+            <w:rFonts w:ascii="Times New Roman" w:hAnsi="Times New Roman" w:cs="Times New Roman"/>
+            <w:sz w:val="28"/>
+            <w:szCs w:val="28"/>
+          </w:rPr>
+          <w:t>https://www.azone-it.ru/organizaciyait-infrastruktury/virtualizaciya-seti</w:t>
+        </w:r>
+      </w:hyperlink>
+      <w:r>
+        <w:rPr>
+          <w:rFonts w:ascii="Times New Roman" w:hAnsi="Times New Roman" w:cs="Times New Roman"/>
+          <w:sz w:val="28"/>
+          <w:szCs w:val="28"/>
+        </w:rPr>
+        <w:t>.</w:t>
+      </w:r>
+    </w:p>
+    <w:p>
+      <w:pPr>
+        <w:pStyle w:val="ab"/>
+        <w:spacing w:after="0" w:line="360" w:lineRule="auto"/>
+        <w:ind w:left="1452"/>
+        <w:jc w:val="both"/>
+        <w:rPr>
+          <w:rFonts w:ascii="Times New Roman" w:hAnsi="Times New Roman" w:cs="Times New Roman"/>
+          <w:sz w:val="28"/>
+          <w:szCs w:val="28"/>
+        </w:rPr>
+      </w:pPr>
+    </w:p>
     <w:sectPr>
       <w:pgSz w:w="11906" w:h="16838"/>
       <w:pgMar w:top="1134" w:right="850" w:bottom="1134" w:left="1701" w:header="0" w:footer="0" w:gutter="0"/>
@@ -5053,7 +6280,7 @@
 </file>
 
 <file path=word/numbering.xml><?xml version="1.0" encoding="utf-8"?>
-<w:numbering xmlns:wpc="http://schemas.microsoft.com/office/word/2010/wordprocessingCanvas" xmlns:cx="http://schemas.microsoft.com/office/drawing/2014/chartex" xmlns:cx1="http://schemas.microsoft.com/office/drawing/2015/9/8/chartex" xmlns:cx2="http://schemas.microsoft.com/office/drawing/2015/10/21/chartex" xmlns:cx3="http://schemas.microsoft.com/office/drawing/2016/5/9/chartex" xmlns:cx4="http://schemas.microsoft.com/office/drawing/2016/5/10/chartex" xmlns:cx5="http://schemas.microsoft.com/office/drawing/2016/5/11/chartex" xmlns:cx6="http://schemas.microsoft.com/office/drawing/2016/5/12/chartex" xmlns:cx7="http://schemas.microsoft.com/office/drawing/2016/5/13/chartex" xmlns:cx8="http://schemas.microsoft.com/office/drawing/2016/5/14/chartex" xmlns:mc="http://schemas.openxmlformats.org/markup-compatibility/2006" xmlns:aink="http://schemas.microsoft.com/office/drawing/2016/ink" xmlns:am3d="http://schemas.microsoft.com/office/drawing/2017/model3d" xmlns:o="urn:schemas-microsoft-com:office:office" xmlns:oel="http://schemas.microsoft.com/office/2019/extlst" xmlns:r="http://schemas.openxmlformats.org/officeDocument/2006/relationships" xmlns:m="http://schemas.openxmlformats.org/officeDocument/2006/math" xmlns:v="urn:schemas-microsoft-com:vml" xmlns:wp14="http://schemas.microsoft.com/office/word/2010/wordprocessingDrawing" xmlns:wp="http://schemas.openxmlformats.org/drawingml/2006/wordprocessingDrawing" xmlns:w10="urn:schemas-microsoft-com:office:word" xmlns:w="http://schemas.openxmlformats.org/wordprocessingml/2006/main" xmlns:w14="http://schemas.microsoft.com/office/word/2010/wordml" xmlns:w15="http://schemas.microsoft.com/office/word/2012/wordml" xmlns:w16cex="http://schemas.microsoft.com/office/word/2018/wordml/cex" xmlns:w16cid="http://schemas.microsoft.com/office/word/2016/wordml/cid" xmlns:w16="http://schemas.microsoft.com/office/word/2018/wordml" xmlns:w16du="http://schemas.microsoft.com/office/word/2023/wordml/word16du" xmlns:w16sdtdh="http://schemas.microsoft.com/office/word/2020/wordml/sdtdatahash" xmlns:w16sdtfl="http://schemas.microsoft.com/office/word/2024/wordml/sdtformatlock" xmlns:w16se="http://schemas.microsoft.com/office/word/2015/wordml/symex" xmlns:wpg="http://schemas.microsoft.com/office/word/2010/wordprocessingGroup" xmlns:wpi="http://schemas.microsoft.com/office/word/2010/wordprocessingInk" xmlns:wne="http://schemas.microsoft.com/office/word/2006/wordml" xmlns:wps="http://schemas.microsoft.com/office/word/2010/wordprocessingShape" mc:Ignorable="w14 w15 w16se w16cid w16 w16cex w16sdtdh w16sdtfl w16du wp14">
+<w:numbering xmlns:wpc="http://schemas.microsoft.com/office/word/2010/wordprocessingCanvas" xmlns:cx="http://schemas.microsoft.com/office/drawing/2014/chartex" xmlns:cx1="http://schemas.microsoft.com/office/drawing/2015/9/8/chartex" xmlns:cx2="http://schemas.microsoft.com/office/drawing/2015/10/21/chartex" xmlns:cx3="http://schemas.microsoft.com/office/drawing/2016/5/9/chartex" xmlns:cx4="http://schemas.microsoft.com/office/drawing/2016/5/10/chartex" xmlns:cx5="http://schemas.microsoft.com/office/drawing/2016/5/11/chartex" xmlns:cx6="http://schemas.microsoft.com/office/drawing/2016/5/12/chartex" xmlns:cx7="http://schemas.microsoft.com/office/drawing/2016/5/13/chartex" xmlns:cx8="http://schemas.microsoft.com/office/drawing/2016/5/14/chartex" xmlns:mc="http://schemas.openxmlformats.org/markup-compatibility/2006" xmlns:aink="http://schemas.microsoft.com/office/drawing/2016/ink" xmlns:am3d="http://schemas.microsoft.com/office/drawing/2017/model3d" xmlns:o="urn:schemas-microsoft-com:office:office" xmlns:oel="http://schemas.microsoft.com/office/2019/extlst" xmlns:r="http://schemas.openxmlformats.org/officeDocument/2006/relationships" xmlns:m="http://schemas.openxmlformats.org/officeDocument/2006/math" xmlns:v="urn:schemas-microsoft-com:vml" xmlns:wp14="http://schemas.microsoft.com/office/word/2010/wordprocessingDrawing" xmlns:wp="http://schemas.openxmlformats.org/drawingml/2006/wordprocessingDrawing" xmlns:w10="urn:schemas-microsoft-com:office:word" xmlns:w="http://schemas.openxmlformats.org/wordprocessingml/2006/main" xmlns:w14="http://schemas.microsoft.com/office/word/2010/wordml" xmlns:w15="http://schemas.microsoft.com/office/word/2012/wordml" xmlns:w16cex="http://schemas.microsoft.com/office/word/2018/wordml/cex" xmlns:w16cid="http://schemas.microsoft.com/office/word/2016/wordml/cid" xmlns:w16="http://schemas.microsoft.com/office/word/2018/wordml" xmlns:w16sdtdh="http://schemas.microsoft.com/office/word/2020/wordml/sdtdatahash" xmlns:w16se="http://schemas.microsoft.com/office/word/2015/wordml/symex" xmlns:wpg="http://schemas.microsoft.com/office/word/2010/wordprocessingGroup" xmlns:wpi="http://schemas.microsoft.com/office/word/2010/wordprocessingInk" xmlns:wne="http://schemas.microsoft.com/office/word/2006/wordml" xmlns:wps="http://schemas.microsoft.com/office/word/2010/wordprocessingShape" mc:Ignorable="w14 w15 w16se w16cid w16 w16cex w16sdtdh wp14">
   <w:abstractNum w:abstractNumId="0" w15:restartNumberingAfterBreak="0">
     <w:nsid w:val="ED9D36A5"/>
     <w:multiLevelType w:val="singleLevel"/>
@@ -5075,6 +6302,151 @@
     </w:lvl>
   </w:abstractNum>
   <w:abstractNum w:abstractNumId="1" w15:restartNumberingAfterBreak="0">
+    <w:nsid w:val="09732B49"/>
+    <w:multiLevelType w:val="multilevel"/>
+    <w:tmpl w:val="2D8818DC"/>
+    <w:lvl w:ilvl="0">
+      <w:start w:val="1"/>
+      <w:numFmt w:val="bullet"/>
+      <w:lvlText w:val=""/>
+      <w:lvlJc w:val="left"/>
+      <w:pPr>
+        <w:tabs>
+          <w:tab w:val="num" w:pos="720"/>
+        </w:tabs>
+        <w:ind w:left="720" w:hanging="360"/>
+      </w:pPr>
+      <w:rPr>
+        <w:rFonts w:ascii="Symbol" w:hAnsi="Symbol" w:hint="default"/>
+        <w:sz w:val="20"/>
+      </w:rPr>
+    </w:lvl>
+    <w:lvl w:ilvl="1">
+      <w:start w:val="1"/>
+      <w:numFmt w:val="decimal"/>
+      <w:lvlText w:val="%2."/>
+      <w:lvlJc w:val="left"/>
+      <w:pPr>
+        <w:ind w:left="1452" w:hanging="372"/>
+      </w:pPr>
+      <w:rPr>
+        <w:rFonts w:hint="default"/>
+      </w:rPr>
+    </w:lvl>
+    <w:lvl w:ilvl="2" w:tentative="1">
+      <w:start w:val="1"/>
+      <w:numFmt w:val="bullet"/>
+      <w:lvlText w:val=""/>
+      <w:lvlJc w:val="left"/>
+      <w:pPr>
+        <w:tabs>
+          <w:tab w:val="num" w:pos="2160"/>
+        </w:tabs>
+        <w:ind w:left="2160" w:hanging="360"/>
+      </w:pPr>
+      <w:rPr>
+        <w:rFonts w:ascii="Wingdings" w:hAnsi="Wingdings" w:hint="default"/>
+        <w:sz w:val="20"/>
+      </w:rPr>
+    </w:lvl>
+    <w:lvl w:ilvl="3" w:tentative="1">
+      <w:start w:val="1"/>
+      <w:numFmt w:val="bullet"/>
+      <w:lvlText w:val=""/>
+      <w:lvlJc w:val="left"/>
+      <w:pPr>
+        <w:tabs>
+          <w:tab w:val="num" w:pos="2880"/>
+        </w:tabs>
+        <w:ind w:left="2880" w:hanging="360"/>
+      </w:pPr>
+      <w:rPr>
+        <w:rFonts w:ascii="Wingdings" w:hAnsi="Wingdings" w:hint="default"/>
+        <w:sz w:val="20"/>
+      </w:rPr>
+    </w:lvl>
+    <w:lvl w:ilvl="4" w:tentative="1">
+      <w:start w:val="1"/>
+      <w:numFmt w:val="bullet"/>
+      <w:lvlText w:val=""/>
+      <w:lvlJc w:val="left"/>
+      <w:pPr>
+        <w:tabs>
+          <w:tab w:val="num" w:pos="3600"/>
+        </w:tabs>
+        <w:ind w:left="3600" w:hanging="360"/>
+      </w:pPr>
+      <w:rPr>
+        <w:rFonts w:ascii="Wingdings" w:hAnsi="Wingdings" w:hint="default"/>
+        <w:sz w:val="20"/>
+      </w:rPr>
+    </w:lvl>
+    <w:lvl w:ilvl="5" w:tentative="1">
+      <w:start w:val="1"/>
+      <w:numFmt w:val="bullet"/>
+      <w:lvlText w:val=""/>
+      <w:lvlJc w:val="left"/>
+      <w:pPr>
+        <w:tabs>
+          <w:tab w:val="num" w:pos="4320"/>
+        </w:tabs>
+        <w:ind w:left="4320" w:hanging="360"/>
+      </w:pPr>
+      <w:rPr>
+        <w:rFonts w:ascii="Wingdings" w:hAnsi="Wingdings" w:hint="default"/>
+        <w:sz w:val="20"/>
+      </w:rPr>
+    </w:lvl>
+    <w:lvl w:ilvl="6" w:tentative="1">
+      <w:start w:val="1"/>
+      <w:numFmt w:val="bullet"/>
+      <w:lvlText w:val=""/>
+      <w:lvlJc w:val="left"/>
+      <w:pPr>
+        <w:tabs>
+          <w:tab w:val="num" w:pos="5040"/>
+        </w:tabs>
+        <w:ind w:left="5040" w:hanging="360"/>
+      </w:pPr>
+      <w:rPr>
+        <w:rFonts w:ascii="Wingdings" w:hAnsi="Wingdings" w:hint="default"/>
+        <w:sz w:val="20"/>
+      </w:rPr>
+    </w:lvl>
+    <w:lvl w:ilvl="7" w:tentative="1">
+      <w:start w:val="1"/>
+      <w:numFmt w:val="bullet"/>
+      <w:lvlText w:val=""/>
+      <w:lvlJc w:val="left"/>
+      <w:pPr>
+        <w:tabs>
+          <w:tab w:val="num" w:pos="5760"/>
+        </w:tabs>
+        <w:ind w:left="5760" w:hanging="360"/>
+      </w:pPr>
+      <w:rPr>
+        <w:rFonts w:ascii="Wingdings" w:hAnsi="Wingdings" w:hint="default"/>
+        <w:sz w:val="20"/>
+      </w:rPr>
+    </w:lvl>
+    <w:lvl w:ilvl="8" w:tentative="1">
+      <w:start w:val="1"/>
+      <w:numFmt w:val="bullet"/>
+      <w:lvlText w:val=""/>
+      <w:lvlJc w:val="left"/>
+      <w:pPr>
+        <w:tabs>
+          <w:tab w:val="num" w:pos="6480"/>
+        </w:tabs>
+        <w:ind w:left="6480" w:hanging="360"/>
+      </w:pPr>
+      <w:rPr>
+        <w:rFonts w:ascii="Wingdings" w:hAnsi="Wingdings" w:hint="default"/>
+        <w:sz w:val="20"/>
+      </w:rPr>
+    </w:lvl>
+  </w:abstractNum>
+  <w:abstractNum w:abstractNumId="2" w15:restartNumberingAfterBreak="0">
     <w:nsid w:val="17233F24"/>
     <w:multiLevelType w:val="hybridMultilevel"/>
     <w:tmpl w:val="221AC656"/>
@@ -5187,17 +6559,341 @@
       </w:rPr>
     </w:lvl>
   </w:abstractNum>
+  <w:abstractNum w:abstractNumId="3" w15:restartNumberingAfterBreak="0">
+    <w:nsid w:val="403568DC"/>
+    <w:multiLevelType w:val="multilevel"/>
+    <w:tmpl w:val="37529208"/>
+    <w:lvl w:ilvl="0">
+      <w:start w:val="9"/>
+      <w:numFmt w:val="decimal"/>
+      <w:lvlText w:val="%1."/>
+      <w:lvlJc w:val="left"/>
+      <w:pPr>
+        <w:tabs>
+          <w:tab w:val="num" w:pos="720"/>
+        </w:tabs>
+        <w:ind w:left="720" w:hanging="360"/>
+      </w:pPr>
+    </w:lvl>
+    <w:lvl w:ilvl="1" w:tentative="1">
+      <w:start w:val="1"/>
+      <w:numFmt w:val="decimal"/>
+      <w:lvlText w:val="%2."/>
+      <w:lvlJc w:val="left"/>
+      <w:pPr>
+        <w:tabs>
+          <w:tab w:val="num" w:pos="1440"/>
+        </w:tabs>
+        <w:ind w:left="1440" w:hanging="360"/>
+      </w:pPr>
+    </w:lvl>
+    <w:lvl w:ilvl="2" w:tentative="1">
+      <w:start w:val="1"/>
+      <w:numFmt w:val="decimal"/>
+      <w:lvlText w:val="%3."/>
+      <w:lvlJc w:val="left"/>
+      <w:pPr>
+        <w:tabs>
+          <w:tab w:val="num" w:pos="2160"/>
+        </w:tabs>
+        <w:ind w:left="2160" w:hanging="360"/>
+      </w:pPr>
+    </w:lvl>
+    <w:lvl w:ilvl="3" w:tentative="1">
+      <w:start w:val="1"/>
+      <w:numFmt w:val="decimal"/>
+      <w:lvlText w:val="%4."/>
+      <w:lvlJc w:val="left"/>
+      <w:pPr>
+        <w:tabs>
+          <w:tab w:val="num" w:pos="2880"/>
+        </w:tabs>
+        <w:ind w:left="2880" w:hanging="360"/>
+      </w:pPr>
+    </w:lvl>
+    <w:lvl w:ilvl="4" w:tentative="1">
+      <w:start w:val="1"/>
+      <w:numFmt w:val="decimal"/>
+      <w:lvlText w:val="%5."/>
+      <w:lvlJc w:val="left"/>
+      <w:pPr>
+        <w:tabs>
+          <w:tab w:val="num" w:pos="3600"/>
+        </w:tabs>
+        <w:ind w:left="3600" w:hanging="360"/>
+      </w:pPr>
+    </w:lvl>
+    <w:lvl w:ilvl="5" w:tentative="1">
+      <w:start w:val="1"/>
+      <w:numFmt w:val="decimal"/>
+      <w:lvlText w:val="%6."/>
+      <w:lvlJc w:val="left"/>
+      <w:pPr>
+        <w:tabs>
+          <w:tab w:val="num" w:pos="4320"/>
+        </w:tabs>
+        <w:ind w:left="4320" w:hanging="360"/>
+      </w:pPr>
+    </w:lvl>
+    <w:lvl w:ilvl="6" w:tentative="1">
+      <w:start w:val="1"/>
+      <w:numFmt w:val="decimal"/>
+      <w:lvlText w:val="%7."/>
+      <w:lvlJc w:val="left"/>
+      <w:pPr>
+        <w:tabs>
+          <w:tab w:val="num" w:pos="5040"/>
+        </w:tabs>
+        <w:ind w:left="5040" w:hanging="360"/>
+      </w:pPr>
+    </w:lvl>
+    <w:lvl w:ilvl="7" w:tentative="1">
+      <w:start w:val="1"/>
+      <w:numFmt w:val="decimal"/>
+      <w:lvlText w:val="%8."/>
+      <w:lvlJc w:val="left"/>
+      <w:pPr>
+        <w:tabs>
+          <w:tab w:val="num" w:pos="5760"/>
+        </w:tabs>
+        <w:ind w:left="5760" w:hanging="360"/>
+      </w:pPr>
+    </w:lvl>
+    <w:lvl w:ilvl="8" w:tentative="1">
+      <w:start w:val="1"/>
+      <w:numFmt w:val="decimal"/>
+      <w:lvlText w:val="%9."/>
+      <w:lvlJc w:val="left"/>
+      <w:pPr>
+        <w:tabs>
+          <w:tab w:val="num" w:pos="6480"/>
+        </w:tabs>
+        <w:ind w:left="6480" w:hanging="360"/>
+      </w:pPr>
+    </w:lvl>
+  </w:abstractNum>
+  <w:abstractNum w:abstractNumId="4" w15:restartNumberingAfterBreak="0">
+    <w:nsid w:val="4808128B"/>
+    <w:multiLevelType w:val="multilevel"/>
+    <w:tmpl w:val="165039BE"/>
+    <w:lvl w:ilvl="0">
+      <w:start w:val="1"/>
+      <w:numFmt w:val="decimal"/>
+      <w:lvlText w:val="%1."/>
+      <w:lvlJc w:val="left"/>
+      <w:pPr>
+        <w:tabs>
+          <w:tab w:val="num" w:pos="720"/>
+        </w:tabs>
+        <w:ind w:left="720" w:hanging="360"/>
+      </w:pPr>
+    </w:lvl>
+    <w:lvl w:ilvl="1" w:tentative="1">
+      <w:start w:val="1"/>
+      <w:numFmt w:val="decimal"/>
+      <w:lvlText w:val="%2."/>
+      <w:lvlJc w:val="left"/>
+      <w:pPr>
+        <w:tabs>
+          <w:tab w:val="num" w:pos="1440"/>
+        </w:tabs>
+        <w:ind w:left="1440" w:hanging="360"/>
+      </w:pPr>
+    </w:lvl>
+    <w:lvl w:ilvl="2" w:tentative="1">
+      <w:start w:val="1"/>
+      <w:numFmt w:val="decimal"/>
+      <w:lvlText w:val="%3."/>
+      <w:lvlJc w:val="left"/>
+      <w:pPr>
+        <w:tabs>
+          <w:tab w:val="num" w:pos="2160"/>
+        </w:tabs>
+        <w:ind w:left="2160" w:hanging="360"/>
+      </w:pPr>
+    </w:lvl>
+    <w:lvl w:ilvl="3" w:tentative="1">
+      <w:start w:val="1"/>
+      <w:numFmt w:val="decimal"/>
+      <w:lvlText w:val="%4."/>
+      <w:lvlJc w:val="left"/>
+      <w:pPr>
+        <w:tabs>
+          <w:tab w:val="num" w:pos="2880"/>
+        </w:tabs>
+        <w:ind w:left="2880" w:hanging="360"/>
+      </w:pPr>
+    </w:lvl>
+    <w:lvl w:ilvl="4" w:tentative="1">
+      <w:start w:val="1"/>
+      <w:numFmt w:val="decimal"/>
+      <w:lvlText w:val="%5."/>
+      <w:lvlJc w:val="left"/>
+      <w:pPr>
+        <w:tabs>
+          <w:tab w:val="num" w:pos="3600"/>
+        </w:tabs>
+        <w:ind w:left="3600" w:hanging="360"/>
+      </w:pPr>
+    </w:lvl>
+    <w:lvl w:ilvl="5" w:tentative="1">
+      <w:start w:val="1"/>
+      <w:numFmt w:val="decimal"/>
+      <w:lvlText w:val="%6."/>
+      <w:lvlJc w:val="left"/>
+      <w:pPr>
+        <w:tabs>
+          <w:tab w:val="num" w:pos="4320"/>
+        </w:tabs>
+        <w:ind w:left="4320" w:hanging="360"/>
+      </w:pPr>
+    </w:lvl>
+    <w:lvl w:ilvl="6" w:tentative="1">
+      <w:start w:val="1"/>
+      <w:numFmt w:val="decimal"/>
+      <w:lvlText w:val="%7."/>
+      <w:lvlJc w:val="left"/>
+      <w:pPr>
+        <w:tabs>
+          <w:tab w:val="num" w:pos="5040"/>
+        </w:tabs>
+        <w:ind w:left="5040" w:hanging="360"/>
+      </w:pPr>
+    </w:lvl>
+    <w:lvl w:ilvl="7" w:tentative="1">
+      <w:start w:val="1"/>
+      <w:numFmt w:val="decimal"/>
+      <w:lvlText w:val="%8."/>
+      <w:lvlJc w:val="left"/>
+      <w:pPr>
+        <w:tabs>
+          <w:tab w:val="num" w:pos="5760"/>
+        </w:tabs>
+        <w:ind w:left="5760" w:hanging="360"/>
+      </w:pPr>
+    </w:lvl>
+    <w:lvl w:ilvl="8" w:tentative="1">
+      <w:start w:val="1"/>
+      <w:numFmt w:val="decimal"/>
+      <w:lvlText w:val="%9."/>
+      <w:lvlJc w:val="left"/>
+      <w:pPr>
+        <w:tabs>
+          <w:tab w:val="num" w:pos="6480"/>
+        </w:tabs>
+        <w:ind w:left="6480" w:hanging="360"/>
+      </w:pPr>
+    </w:lvl>
+  </w:abstractNum>
+  <w:abstractNum w:abstractNumId="5" w15:restartNumberingAfterBreak="0">
+    <w:nsid w:val="6B737913"/>
+    <w:multiLevelType w:val="hybridMultilevel"/>
+    <w:tmpl w:val="292A8458"/>
+    <w:lvl w:ilvl="0" w:tplc="0419000F">
+      <w:start w:val="1"/>
+      <w:numFmt w:val="decimal"/>
+      <w:lvlText w:val="%1."/>
+      <w:lvlJc w:val="left"/>
+      <w:pPr>
+        <w:ind w:left="1429" w:hanging="360"/>
+      </w:pPr>
+    </w:lvl>
+    <w:lvl w:ilvl="1" w:tplc="04190019" w:tentative="1">
+      <w:start w:val="1"/>
+      <w:numFmt w:val="lowerLetter"/>
+      <w:lvlText w:val="%2."/>
+      <w:lvlJc w:val="left"/>
+      <w:pPr>
+        <w:ind w:left="2149" w:hanging="360"/>
+      </w:pPr>
+    </w:lvl>
+    <w:lvl w:ilvl="2" w:tplc="0419001B" w:tentative="1">
+      <w:start w:val="1"/>
+      <w:numFmt w:val="lowerRoman"/>
+      <w:lvlText w:val="%3."/>
+      <w:lvlJc w:val="right"/>
+      <w:pPr>
+        <w:ind w:left="2869" w:hanging="180"/>
+      </w:pPr>
+    </w:lvl>
+    <w:lvl w:ilvl="3" w:tplc="0419000F" w:tentative="1">
+      <w:start w:val="1"/>
+      <w:numFmt w:val="decimal"/>
+      <w:lvlText w:val="%4."/>
+      <w:lvlJc w:val="left"/>
+      <w:pPr>
+        <w:ind w:left="3589" w:hanging="360"/>
+      </w:pPr>
+    </w:lvl>
+    <w:lvl w:ilvl="4" w:tplc="04190019" w:tentative="1">
+      <w:start w:val="1"/>
+      <w:numFmt w:val="lowerLetter"/>
+      <w:lvlText w:val="%5."/>
+      <w:lvlJc w:val="left"/>
+      <w:pPr>
+        <w:ind w:left="4309" w:hanging="360"/>
+      </w:pPr>
+    </w:lvl>
+    <w:lvl w:ilvl="5" w:tplc="0419001B" w:tentative="1">
+      <w:start w:val="1"/>
+      <w:numFmt w:val="lowerRoman"/>
+      <w:lvlText w:val="%6."/>
+      <w:lvlJc w:val="right"/>
+      <w:pPr>
+        <w:ind w:left="5029" w:hanging="180"/>
+      </w:pPr>
+    </w:lvl>
+    <w:lvl w:ilvl="6" w:tplc="0419000F" w:tentative="1">
+      <w:start w:val="1"/>
+      <w:numFmt w:val="decimal"/>
+      <w:lvlText w:val="%7."/>
+      <w:lvlJc w:val="left"/>
+      <w:pPr>
+        <w:ind w:left="5749" w:hanging="360"/>
+      </w:pPr>
+    </w:lvl>
+    <w:lvl w:ilvl="7" w:tplc="04190019" w:tentative="1">
+      <w:start w:val="1"/>
+      <w:numFmt w:val="lowerLetter"/>
+      <w:lvlText w:val="%8."/>
+      <w:lvlJc w:val="left"/>
+      <w:pPr>
+        <w:ind w:left="6469" w:hanging="360"/>
+      </w:pPr>
+    </w:lvl>
+    <w:lvl w:ilvl="8" w:tplc="0419001B" w:tentative="1">
+      <w:start w:val="1"/>
+      <w:numFmt w:val="lowerRoman"/>
+      <w:lvlText w:val="%9."/>
+      <w:lvlJc w:val="right"/>
+      <w:pPr>
+        <w:ind w:left="7189" w:hanging="180"/>
+      </w:pPr>
+    </w:lvl>
+  </w:abstractNum>
   <w:num w:numId="1" w16cid:durableId="765882673">
     <w:abstractNumId w:val="0"/>
   </w:num>
   <w:num w:numId="2" w16cid:durableId="2037266105">
+    <w:abstractNumId w:val="2"/>
+  </w:num>
+  <w:num w:numId="3" w16cid:durableId="2096855771">
+    <w:abstractNumId w:val="5"/>
+  </w:num>
+  <w:num w:numId="4" w16cid:durableId="1408109571">
+    <w:abstractNumId w:val="4"/>
+  </w:num>
+  <w:num w:numId="5" w16cid:durableId="796148464">
     <w:abstractNumId w:val="1"/>
+  </w:num>
+  <w:num w:numId="6" w16cid:durableId="1839806241">
+    <w:abstractNumId w:val="3"/>
   </w:num>
 </w:numbering>
 </file>
 
 <file path=word/styles.xml><?xml version="1.0" encoding="utf-8"?>
-<w:styles xmlns:mc="http://schemas.openxmlformats.org/markup-compatibility/2006" xmlns:r="http://schemas.openxmlformats.org/officeDocument/2006/relationships" xmlns:w="http://schemas.openxmlformats.org/wordprocessingml/2006/main" xmlns:w14="http://schemas.microsoft.com/office/word/2010/wordml" xmlns:w15="http://schemas.microsoft.com/office/word/2012/wordml" xmlns:w16cex="http://schemas.microsoft.com/office/word/2018/wordml/cex" xmlns:w16cid="http://schemas.microsoft.com/office/word/2016/wordml/cid" xmlns:w16="http://schemas.microsoft.com/office/word/2018/wordml" xmlns:w16du="http://schemas.microsoft.com/office/word/2023/wordml/word16du" xmlns:w16sdtdh="http://schemas.microsoft.com/office/word/2020/wordml/sdtdatahash" xmlns:w16sdtfl="http://schemas.microsoft.com/office/word/2024/wordml/sdtformatlock" xmlns:w16se="http://schemas.microsoft.com/office/word/2015/wordml/symex" mc:Ignorable="w14 w15 w16se w16cid w16 w16cex w16sdtdh w16sdtfl w16du">
+<w:styles xmlns:mc="http://schemas.openxmlformats.org/markup-compatibility/2006" xmlns:r="http://schemas.openxmlformats.org/officeDocument/2006/relationships" xmlns:w="http://schemas.openxmlformats.org/wordprocessingml/2006/main" xmlns:w14="http://schemas.microsoft.com/office/word/2010/wordml" xmlns:w15="http://schemas.microsoft.com/office/word/2012/wordml" xmlns:w16cex="http://schemas.microsoft.com/office/word/2018/wordml/cex" xmlns:w16cid="http://schemas.microsoft.com/office/word/2016/wordml/cid" xmlns:w16="http://schemas.microsoft.com/office/word/2018/wordml" xmlns:w16sdtdh="http://schemas.microsoft.com/office/word/2020/wordml/sdtdatahash" xmlns:w16se="http://schemas.microsoft.com/office/word/2015/wordml/symex" mc:Ignorable="w14 w15 w16se w16cid w16 w16cex w16sdtdh">
   <w:docDefaults>
     <w:rPrDefault>
       <w:rPr>
@@ -5794,6 +7490,29 @@
       <w:contextualSpacing/>
     </w:pPr>
   </w:style>
+  <w:style w:type="character" w:styleId="ac">
+    <w:name w:val="Hyperlink"/>
+    <w:basedOn w:val="a0"/>
+    <w:uiPriority w:val="99"/>
+    <w:unhideWhenUsed/>
+    <w:rsid w:val="00804E2D"/>
+    <w:rPr>
+      <w:color w:val="0563C1" w:themeColor="hyperlink"/>
+      <w:u w:val="single"/>
+    </w:rPr>
+  </w:style>
+  <w:style w:type="character" w:styleId="ad">
+    <w:name w:val="Unresolved Mention"/>
+    <w:basedOn w:val="a0"/>
+    <w:uiPriority w:val="99"/>
+    <w:semiHidden/>
+    <w:unhideWhenUsed/>
+    <w:rsid w:val="00804E2D"/>
+    <w:rPr>
+      <w:color w:val="605E5C"/>
+      <w:shd w:val="clear" w:color="auto" w:fill="E1DFDD"/>
+    </w:rPr>
+  </w:style>
 </w:styles>
 </file>
 

</xml_diff>